<commit_message>
minor changes for submission.
</commit_message>
<xml_diff>
--- a/inst/manuscript/aje-word-style.docx
+++ b/inst/manuscript/aje-word-style.docx
@@ -16,14 +16,15 @@
             <w:tcW w:w="9350" w:type="dxa"/>
           </w:tcPr>
           <w:p>
+            <w:pPr>
+              <w:spacing w:after="120"/>
+            </w:pPr>
             <w:r>
               <w:t xml:space="preserve">My </w:t>
             </w:r>
             <w:r>
               <w:t>AJE</w:t>
             </w:r>
-            <w:bookmarkStart w:id="0" w:name="_GoBack"/>
-            <w:bookmarkEnd w:id="0"/>
             <w:r>
               <w:t xml:space="preserve"> style file.</w:t>
             </w:r>
@@ -33,7 +34,12 @@
     </w:tbl>
     <w:p>
       <w:r>
-        <w:t>Test here.</w:t>
+        <w:t>Tes</w:t>
+      </w:r>
+      <w:bookmarkStart w:id="0" w:name="_GoBack"/>
+      <w:bookmarkEnd w:id="0"/>
+      <w:r>
+        <w:t>t here.</w:t>
       </w:r>
     </w:p>
     <w:sectPr>
@@ -585,10 +591,10 @@
   <w:style w:type="paragraph" w:default="1" w:styleId="Normal">
     <w:name w:val="Normal"/>
     <w:qFormat/>
-    <w:rsid w:val="008A345F"/>
+    <w:rsid w:val="0044228F"/>
     <w:pPr>
       <w:spacing w:line="480" w:lineRule="auto"/>
-      <w:ind w:firstLine="720"/>
+      <w:ind w:right="432"/>
     </w:pPr>
     <w:rPr>
       <w:rFonts w:ascii="Times New Roman" w:hAnsi="Times New Roman"/>
@@ -606,7 +612,6 @@
       <w:keepNext/>
       <w:keepLines/>
       <w:spacing w:before="240"/>
-      <w:ind w:firstLine="0"/>
       <w:outlineLvl w:val="0"/>
     </w:pPr>
     <w:rPr>
@@ -630,7 +635,6 @@
       <w:keepNext/>
       <w:keepLines/>
       <w:spacing w:before="40"/>
-      <w:ind w:firstLine="0"/>
       <w:outlineLvl w:val="1"/>
     </w:pPr>
     <w:rPr>
@@ -654,7 +658,6 @@
       <w:keepNext/>
       <w:keepLines/>
       <w:spacing w:before="40"/>
-      <w:ind w:firstLine="0"/>
       <w:outlineLvl w:val="2"/>
     </w:pPr>
     <w:rPr>
@@ -1205,7 +1208,7 @@
 </file>
 
 <file path=customXml/itemProps1.xml><?xml version="1.0" encoding="utf-8"?>
-<ds:datastoreItem xmlns:ds="http://schemas.openxmlformats.org/officeDocument/2006/customXml" ds:itemID="{180F29E7-231F-9F46-B240-C3CDAD53361A}">
+<ds:datastoreItem xmlns:ds="http://schemas.openxmlformats.org/officeDocument/2006/customXml" ds:itemID="{F7B2D373-D1D0-3C43-9677-D0F243EC0A3A}">
   <ds:schemaRefs>
     <ds:schemaRef ds:uri="http://schemas.openxmlformats.org/officeDocument/2006/bibliography"/>
   </ds:schemaRefs>

</xml_diff>